<commit_message>
Recommitting in case of old save files
</commit_message>
<xml_diff>
--- a/Presentation Outline.docx
+++ b/Presentation Outline.docx
@@ -33,8 +33,115 @@
         </w:numPr>
       </w:pPr>
       <w:r>
-        <w:t>Maybe show initial database schema.</w:t>
-      </w:r>
+        <w:t xml:space="preserve">Dev environment: Spring, PostgreSQL, </w:t>
+      </w:r>
+      <w:proofErr w:type="spellStart"/>
+      <w:r>
+        <w:t>DBeaver</w:t>
+      </w:r>
+      <w:proofErr w:type="spellEnd"/>
+      <w:r>
+        <w:t xml:space="preserve"> and Postman for testing/presentation</w:t>
+      </w:r>
+    </w:p>
+    <w:p>
+      <w:pPr>
+        <w:pStyle w:val="ListParagraph"/>
+        <w:numPr>
+          <w:ilvl w:val="0"/>
+          <w:numId w:val="1"/>
+        </w:numPr>
+      </w:pPr>
+      <w:r>
+        <w:t>Development: Followed the lecture for the initial structure, worked in parallel to find best solution, ended up being very similar, finished with an amalgam of code, worked closer at the end for general-purpose debugging/testing</w:t>
+      </w:r>
+    </w:p>
+    <w:p>
+      <w:pPr>
+        <w:pStyle w:val="ListParagraph"/>
+        <w:numPr>
+          <w:ilvl w:val="0"/>
+          <w:numId w:val="1"/>
+        </w:numPr>
+      </w:pPr>
+      <w:r>
+        <w:t xml:space="preserve">Show initial </w:t>
+      </w:r>
+      <w:proofErr w:type="gramStart"/>
+      <w:r>
+        <w:t>database</w:t>
+      </w:r>
+      <w:proofErr w:type="gramEnd"/>
+    </w:p>
+    <w:p>
+      <w:pPr>
+        <w:pStyle w:val="ListParagraph"/>
+        <w:numPr>
+          <w:ilvl w:val="1"/>
+          <w:numId w:val="1"/>
+        </w:numPr>
+      </w:pPr>
+      <w:r>
+        <w:t xml:space="preserve">Initial database has one account and one item associated with that </w:t>
+      </w:r>
+      <w:proofErr w:type="gramStart"/>
+      <w:r>
+        <w:t>account</w:t>
+      </w:r>
+      <w:proofErr w:type="gramEnd"/>
+    </w:p>
+    <w:p>
+      <w:pPr>
+        <w:pStyle w:val="ListParagraph"/>
+        <w:numPr>
+          <w:ilvl w:val="1"/>
+          <w:numId w:val="1"/>
+        </w:numPr>
+      </w:pPr>
+      <w:r>
+        <w:t xml:space="preserve">Users: id, username, password, </w:t>
+      </w:r>
+      <w:proofErr w:type="spellStart"/>
+      <w:r>
+        <w:t>isAdmin</w:t>
+      </w:r>
+      <w:proofErr w:type="spellEnd"/>
+      <w:r>
+        <w:t>, token which we’ll get into</w:t>
+      </w:r>
+    </w:p>
+    <w:p>
+      <w:pPr>
+        <w:pStyle w:val="ListParagraph"/>
+        <w:numPr>
+          <w:ilvl w:val="1"/>
+          <w:numId w:val="1"/>
+        </w:numPr>
+      </w:pPr>
+      <w:r>
+        <w:t xml:space="preserve">Items: </w:t>
+      </w:r>
+      <w:proofErr w:type="spellStart"/>
+      <w:r>
+        <w:t>Itemid</w:t>
+      </w:r>
+      <w:proofErr w:type="spellEnd"/>
+      <w:r>
+        <w:t xml:space="preserve">, name, </w:t>
+      </w:r>
+      <w:proofErr w:type="spellStart"/>
+      <w:r>
+        <w:t>biggerThanBreadBox</w:t>
+      </w:r>
+      <w:proofErr w:type="spellEnd"/>
+      <w:r>
+        <w:t xml:space="preserve">, </w:t>
+      </w:r>
+      <w:proofErr w:type="spellStart"/>
+      <w:r>
+        <w:t>userId</w:t>
+      </w:r>
+      <w:proofErr w:type="spellEnd"/>
     </w:p>
     <w:p>
       <w:r>
@@ -155,6 +262,71 @@
       </w:pPr>
       <w:r>
         <w:t>Show the database to confirm that those changes have persisted.</w:t>
+      </w:r>
+    </w:p>
+    <w:p>
+      <w:r>
+        <w:t>Future steps:</w:t>
+      </w:r>
+    </w:p>
+    <w:p>
+      <w:pPr>
+        <w:pStyle w:val="ListParagraph"/>
+        <w:numPr>
+          <w:ilvl w:val="0"/>
+          <w:numId w:val="1"/>
+        </w:numPr>
+      </w:pPr>
+      <w:r>
+        <w:t>Improve login system (UUIDs)</w:t>
+      </w:r>
+    </w:p>
+    <w:p>
+      <w:pPr>
+        <w:pStyle w:val="ListParagraph"/>
+        <w:numPr>
+          <w:ilvl w:val="0"/>
+          <w:numId w:val="1"/>
+        </w:numPr>
+      </w:pPr>
+      <w:r>
+        <w:t xml:space="preserve">Separate out the user-token table for better </w:t>
+      </w:r>
+      <w:proofErr w:type="gramStart"/>
+      <w:r>
+        <w:t>normalization</w:t>
+      </w:r>
+      <w:proofErr w:type="gramEnd"/>
+    </w:p>
+    <w:p>
+      <w:pPr>
+        <w:pStyle w:val="ListParagraph"/>
+        <w:numPr>
+          <w:ilvl w:val="0"/>
+          <w:numId w:val="1"/>
+        </w:numPr>
+      </w:pPr>
+      <w:r>
+        <w:t xml:space="preserve">Properly joining tables using multiplicity annotations to better utilize </w:t>
+      </w:r>
+      <w:proofErr w:type="gramStart"/>
+      <w:r>
+        <w:t>JPA</w:t>
+      </w:r>
+      <w:proofErr w:type="gramEnd"/>
+    </w:p>
+    <w:p>
+      <w:r>
+        <w:lastRenderedPageBreak/>
+        <w:t xml:space="preserve">But for now, </w:t>
+      </w:r>
+      <w:proofErr w:type="spellStart"/>
+      <w:r>
+        <w:t>bread.box</w:t>
+      </w:r>
+      <w:proofErr w:type="spellEnd"/>
+      <w:r>
+        <w:t xml:space="preserve"> is ready for initial deployment.</w:t>
       </w:r>
     </w:p>
     <w:sectPr>
@@ -184,7 +356,7 @@
         <w:rFonts w:ascii="Aptos" w:eastAsiaTheme="minorHAnsi" w:hAnsi="Aptos" w:cstheme="minorBidi" w:hint="default"/>
       </w:rPr>
     </w:lvl>
-    <w:lvl w:ilvl="1" w:tplc="04090003" w:tentative="1">
+    <w:lvl w:ilvl="1" w:tplc="04090003">
       <w:start w:val="1"/>
       <w:numFmt w:val="bullet"/>
       <w:lvlText w:val="o"/>

</xml_diff>